<commit_message>
makes abstract/methods blank, updates geographic coverage
</commit_message>
<xml_diff>
--- a/data-raw/metadata/abstract.docx
+++ b/data-raw/metadata/abstract.docx
@@ -12,150 +12,7 @@
           <w:color w:val="000000"/>
           <w:shd w:val="clear" w:color="auto" w:fill="FFFFFF"/>
         </w:rPr>
-        <w:t xml:space="preserve">California Department of Water Resources (DWR) currently operates multiple eight-foot rotary screw traps (RSTs) at </w:t>
-      </w:r>
-      <w:proofErr w:type="spellStart"/>
-      <w:r>
-        <w:rPr>
-          <w:rFonts w:ascii="Calibri" w:hAnsi="Calibri" w:cs="Calibri"/>
-          <w:color w:val="000000"/>
-          <w:shd w:val="clear" w:color="auto" w:fill="FFFFFF"/>
-        </w:rPr>
-        <w:t>Hallwood</w:t>
-      </w:r>
-      <w:proofErr w:type="spellEnd"/>
-      <w:r>
-        <w:rPr>
-          <w:rFonts w:ascii="Calibri" w:hAnsi="Calibri" w:cs="Calibri"/>
-          <w:color w:val="000000"/>
-          <w:shd w:val="clear" w:color="auto" w:fill="FFFFFF"/>
-        </w:rPr>
-        <w:t xml:space="preserve"> Boulevard RM 7.5. </w:t>
-      </w:r>
-      <w:r>
-        <w:t xml:space="preserve">RST operations were conducted by CDFW and then under the direction of the Yuba River Management Team from 1999 to 2009 at the </w:t>
-      </w:r>
-      <w:proofErr w:type="spellStart"/>
-      <w:r>
-        <w:t>Hallwood</w:t>
-      </w:r>
-      <w:proofErr w:type="spellEnd"/>
-      <w:r>
-        <w:t xml:space="preserve"> Boulevard site; and resumed in 2022 by DWR. The </w:t>
-      </w:r>
-      <w:proofErr w:type="spellStart"/>
-      <w:r>
-        <w:t>Hallwood</w:t>
-      </w:r>
-      <w:proofErr w:type="spellEnd"/>
-      <w:r>
-        <w:t xml:space="preserve"> site will essentially sample all areas of the lower Yuba River upstream of </w:t>
-      </w:r>
-      <w:proofErr w:type="spellStart"/>
-      <w:r>
-        <w:t>Hallwood</w:t>
-      </w:r>
-      <w:proofErr w:type="spellEnd"/>
-      <w:r>
-        <w:t xml:space="preserve"> Boulevard. Additionally, the </w:t>
-      </w:r>
-      <w:proofErr w:type="spellStart"/>
-      <w:r>
-        <w:t>Hallwood</w:t>
-      </w:r>
-      <w:proofErr w:type="spellEnd"/>
-      <w:r>
-        <w:t xml:space="preserve"> site is located downstream of the bulk of adult Chinook salmon spawning areas and downstream of all known spring-run Chinook salmon spawning. </w:t>
-      </w:r>
-      <w:r>
-        <w:rPr>
-          <w:rFonts w:ascii="Calibri" w:eastAsia="Calibri" w:hAnsi="Calibri" w:cs="Times New Roman"/>
-        </w:rPr>
-        <w:t xml:space="preserve">Data from </w:t>
-      </w:r>
-      <w:r>
-        <w:rPr>
-          <w:rFonts w:ascii="Calibri" w:eastAsia="Calibri" w:hAnsi="Calibri" w:cs="Times New Roman"/>
-        </w:rPr>
-        <w:t>th</w:t>
-      </w:r>
-      <w:r>
-        <w:rPr>
-          <w:rFonts w:ascii="Calibri" w:eastAsia="Calibri" w:hAnsi="Calibri" w:cs="Times New Roman"/>
-        </w:rPr>
-        <w:t xml:space="preserve">e </w:t>
-      </w:r>
-      <w:r>
-        <w:rPr>
-          <w:rFonts w:ascii="Calibri" w:eastAsia="Calibri" w:hAnsi="Calibri" w:cs="Times New Roman"/>
-        </w:rPr>
-        <w:t>DWR</w:t>
-      </w:r>
-      <w:r>
-        <w:rPr>
-          <w:rFonts w:ascii="Calibri" w:eastAsia="Calibri" w:hAnsi="Calibri" w:cs="Times New Roman"/>
-        </w:rPr>
-        <w:t xml:space="preserve"> monitoring </w:t>
-      </w:r>
-      <w:r>
-        <w:rPr>
-          <w:rFonts w:ascii="Calibri" w:eastAsia="Calibri" w:hAnsi="Calibri" w:cs="Times New Roman"/>
-        </w:rPr>
-        <w:t xml:space="preserve">effort </w:t>
-      </w:r>
-      <w:r>
-        <w:rPr>
-          <w:rFonts w:ascii="Calibri" w:eastAsia="Calibri" w:hAnsi="Calibri" w:cs="Times New Roman"/>
-        </w:rPr>
-        <w:t>will</w:t>
-      </w:r>
-      <w:r>
-        <w:rPr>
-          <w:rFonts w:ascii="Calibri" w:eastAsia="Calibri" w:hAnsi="Calibri" w:cs="Times New Roman"/>
-        </w:rPr>
-        <w:t xml:space="preserve"> </w:t>
-      </w:r>
-      <w:r>
-        <w:rPr>
-          <w:rFonts w:ascii="Calibri" w:eastAsia="Calibri" w:hAnsi="Calibri" w:cs="Times New Roman"/>
-        </w:rPr>
-        <w:t xml:space="preserve">be used to inform the development of a juvenile production estimate (JPE) for spring-run Chinook salmon in the </w:t>
-      </w:r>
-      <w:r>
-        <w:rPr>
-          <w:rFonts w:ascii="Calibri" w:eastAsia="Calibri" w:hAnsi="Calibri" w:cs="Times New Roman"/>
-        </w:rPr>
-        <w:t>Sacramento River Watershed as required by Incidental Take Permit No. 2081-2019-006-00 issued by C</w:t>
-      </w:r>
-      <w:r>
-        <w:rPr>
-          <w:rFonts w:ascii="Calibri" w:eastAsia="Calibri" w:hAnsi="Calibri" w:cs="Times New Roman"/>
-        </w:rPr>
-        <w:t>A Department of Fish and Wildlife (CDFW)</w:t>
-      </w:r>
-      <w:r>
-        <w:rPr>
-          <w:rFonts w:ascii="Calibri" w:eastAsia="Calibri" w:hAnsi="Calibri" w:cs="Times New Roman"/>
-        </w:rPr>
-        <w:t xml:space="preserve"> to </w:t>
-      </w:r>
-      <w:r>
-        <w:rPr>
-          <w:rFonts w:ascii="Calibri" w:eastAsia="Calibri" w:hAnsi="Calibri" w:cs="Times New Roman"/>
-        </w:rPr>
-        <w:t>DWR</w:t>
-      </w:r>
-      <w:r>
-        <w:rPr>
-          <w:rFonts w:ascii="Calibri" w:eastAsia="Calibri" w:hAnsi="Calibri" w:cs="Times New Roman"/>
-        </w:rPr>
-        <w:t xml:space="preserve"> for the long-term operation of the State Water Project.</w:t>
-      </w:r>
-      <w:r>
-        <w:rPr>
-          <w:rFonts w:ascii="Calibri" w:eastAsia="Calibri" w:hAnsi="Calibri" w:cs="Times New Roman"/>
-        </w:rPr>
-        <w:t xml:space="preserve"> </w:t>
+        <w:t>Abstract</w:t>
       </w:r>
     </w:p>
     <w:sectPr>

</xml_diff>

<commit_message>
updates abstract with draft version for review
</commit_message>
<xml_diff>
--- a/data-raw/metadata/abstract.docx
+++ b/data-raw/metadata/abstract.docx
@@ -4,17 +4,84 @@
   <w:body>
     <w:p>
       <w:pPr>
-        <w:spacing w:line="240" w:lineRule="auto"/>
+        <w:rPr>
+          <w:rFonts w:ascii="Aptos" w:hAnsi="Aptos"/>
+        </w:rPr>
       </w:pPr>
       <w:r>
         <w:rPr>
-          <w:rFonts w:ascii="Calibri" w:hAnsi="Calibri" w:cs="Calibri"/>
-          <w:color w:val="000000"/>
-          <w:shd w:val="clear" w:color="auto" w:fill="FFFFFF"/>
-        </w:rPr>
-        <w:t>Abstract</w:t>
+          <w:rFonts w:ascii="Aptos" w:hAnsi="Aptos"/>
+        </w:rPr>
+        <w:t xml:space="preserve">Adult salmonid data on the Yuba River is collected and managed by the Yuba Water Agency and the California Department of Water Resources. </w:t>
+      </w:r>
+      <w:r>
+        <w:rPr>
+          <w:rFonts w:ascii="Aptos" w:hAnsi="Aptos"/>
+        </w:rPr>
+        <w:t xml:space="preserve"> </w:t>
+      </w:r>
+      <w:r>
+        <w:rPr>
+          <w:rFonts w:ascii="Aptos" w:hAnsi="Aptos"/>
+        </w:rPr>
+        <w:t xml:space="preserve">Upstream passage data is collected year-round at Daguerre Point Dam, 24 hours a day and 7 days a week. Data from this monitoring is modeled by Brian </w:t>
+      </w:r>
+      <w:proofErr w:type="spellStart"/>
+      <w:r>
+        <w:rPr>
+          <w:rFonts w:ascii="Aptos" w:hAnsi="Aptos"/>
+        </w:rPr>
+        <w:t>Poxon</w:t>
+      </w:r>
+      <w:proofErr w:type="spellEnd"/>
+      <w:r>
+        <w:rPr>
+          <w:rFonts w:ascii="Aptos" w:hAnsi="Aptos"/>
+        </w:rPr>
+        <w:t xml:space="preserve"> and Paul </w:t>
+      </w:r>
+      <w:proofErr w:type="spellStart"/>
+      <w:r>
+        <w:rPr>
+          <w:rFonts w:ascii="Aptos" w:hAnsi="Aptos"/>
+        </w:rPr>
+        <w:t>Bratovich</w:t>
+      </w:r>
+      <w:proofErr w:type="spellEnd"/>
+      <w:r>
+        <w:rPr>
+          <w:rFonts w:ascii="Aptos" w:hAnsi="Aptos"/>
+        </w:rPr>
+        <w:t xml:space="preserve"> to produce estimates of adult escapement (upstream passage) </w:t>
+      </w:r>
+      <w:proofErr w:type="spellStart"/>
+      <w:r>
+        <w:rPr>
+          <w:rFonts w:ascii="Aptos" w:hAnsi="Aptos"/>
+        </w:rPr>
+        <w:t xml:space="preserve">abundance. </w:t>
+      </w:r>
+      <w:proofErr w:type="spellEnd"/>
+      <w:r>
+        <w:rPr>
+          <w:rFonts w:ascii="Aptos" w:hAnsi="Aptos"/>
+        </w:rPr>
+        <w:t>These</w:t>
+      </w:r>
+      <w:r>
+        <w:rPr>
+          <w:rFonts w:ascii="Aptos" w:hAnsi="Aptos"/>
+        </w:rPr>
+        <w:t xml:space="preserve"> data will also be used to inform the development of a juvenile production estimate (JPE) for spring-run Chinook salmon in the Sacramento River Watershed</w:t>
+      </w:r>
+      <w:r>
+        <w:rPr>
+          <w:rFonts w:ascii="Aptos" w:hAnsi="Aptos"/>
+        </w:rPr>
+        <w:t>.</w:t>
       </w:r>
     </w:p>
+    <w:p/>
     <w:sectPr>
       <w:pgSz w:w="12240" w:h="15840"/>
       <w:pgMar w:top="1440" w:right="1440" w:bottom="1440" w:left="1440" w:header="720" w:footer="720" w:gutter="0"/>

</xml_diff>